<commit_message>
Updated materials from W4-W9
Added ontrack tasks
</commit_message>
<xml_diff>
--- a/ontrack/6.1P-resources/6.1P - Weekly Status Report.docx
+++ b/ontrack/6.1P-resources/6.1P - Weekly Status Report.docx
@@ -1,6 +1,6 @@
 
 <file path=word/document.xml><?xml version="1.0" encoding="utf-8"?>
-<w:document xmlns:wpc="http://schemas.microsoft.com/office/word/2010/wordprocessingCanvas" xmlns:cx="http://schemas.microsoft.com/office/drawing/2014/chartex" xmlns:cx1="http://schemas.microsoft.com/office/drawing/2015/9/8/chartex" xmlns:cx2="http://schemas.microsoft.com/office/drawing/2015/10/21/chartex" xmlns:cx3="http://schemas.microsoft.com/office/drawing/2016/5/9/chartex" xmlns:cx4="http://schemas.microsoft.com/office/drawing/2016/5/10/chartex" xmlns:cx5="http://schemas.microsoft.com/office/drawing/2016/5/11/chartex" xmlns:cx6="http://schemas.microsoft.com/office/drawing/2016/5/12/chartex" xmlns:cx7="http://schemas.microsoft.com/office/drawing/2016/5/13/chartex" xmlns:cx8="http://schemas.microsoft.com/office/drawing/2016/5/14/chartex" xmlns:mc="http://schemas.openxmlformats.org/markup-compatibility/2006" xmlns:aink="http://schemas.microsoft.com/office/drawing/2016/ink" xmlns:am3d="http://schemas.microsoft.com/office/drawing/2017/model3d" xmlns:o="urn:schemas-microsoft-com:office:office" xmlns:r="http://schemas.openxmlformats.org/officeDocument/2006/relationships" xmlns:m="http://schemas.openxmlformats.org/officeDocument/2006/math" xmlns:v="urn:schemas-microsoft-com:vml" xmlns:wp14="http://schemas.microsoft.com/office/word/2010/wordprocessingDrawing" xmlns:wp="http://schemas.openxmlformats.org/drawingml/2006/wordprocessingDrawing" xmlns:w10="urn:schemas-microsoft-com:office:word" xmlns:w="http://schemas.openxmlformats.org/wordprocessingml/2006/main" xmlns:w14="http://schemas.microsoft.com/office/word/2010/wordml" xmlns:w15="http://schemas.microsoft.com/office/word/2012/wordml" xmlns:w16cex="http://schemas.microsoft.com/office/word/2018/wordml/cex" xmlns:w16cid="http://schemas.microsoft.com/office/word/2016/wordml/cid" xmlns:w16="http://schemas.microsoft.com/office/word/2018/wordml" xmlns:w16se="http://schemas.microsoft.com/office/word/2015/wordml/symex" xmlns:wpg="http://schemas.microsoft.com/office/word/2010/wordprocessingGroup" xmlns:wpi="http://schemas.microsoft.com/office/word/2010/wordprocessingInk" xmlns:wne="http://schemas.microsoft.com/office/word/2006/wordml" xmlns:wps="http://schemas.microsoft.com/office/word/2010/wordprocessingShape" mc:Ignorable="w14 w15 w16se w16cid w16 w16cex wp14">
+<w:document xmlns:wpc="http://schemas.microsoft.com/office/word/2010/wordprocessingCanvas" xmlns:cx="http://schemas.microsoft.com/office/drawing/2014/chartex" xmlns:cx1="http://schemas.microsoft.com/office/drawing/2015/9/8/chartex" xmlns:cx2="http://schemas.microsoft.com/office/drawing/2015/10/21/chartex" xmlns:cx3="http://schemas.microsoft.com/office/drawing/2016/5/9/chartex" xmlns:cx4="http://schemas.microsoft.com/office/drawing/2016/5/10/chartex" xmlns:cx5="http://schemas.microsoft.com/office/drawing/2016/5/11/chartex" xmlns:cx6="http://schemas.microsoft.com/office/drawing/2016/5/12/chartex" xmlns:cx7="http://schemas.microsoft.com/office/drawing/2016/5/13/chartex" xmlns:cx8="http://schemas.microsoft.com/office/drawing/2016/5/14/chartex" xmlns:mc="http://schemas.openxmlformats.org/markup-compatibility/2006" xmlns:aink="http://schemas.microsoft.com/office/drawing/2016/ink" xmlns:am3d="http://schemas.microsoft.com/office/drawing/2017/model3d" xmlns:o="urn:schemas-microsoft-com:office:office" xmlns:r="http://schemas.openxmlformats.org/officeDocument/2006/relationships" xmlns:m="http://schemas.openxmlformats.org/officeDocument/2006/math" xmlns:v="urn:schemas-microsoft-com:vml" xmlns:wp14="http://schemas.microsoft.com/office/word/2010/wordprocessingDrawing" xmlns:wp="http://schemas.openxmlformats.org/drawingml/2006/wordprocessingDrawing" xmlns:w10="urn:schemas-microsoft-com:office:word" xmlns:w="http://schemas.openxmlformats.org/wordprocessingml/2006/main" xmlns:w14="http://schemas.microsoft.com/office/word/2010/wordml" xmlns:w15="http://schemas.microsoft.com/office/word/2012/wordml" xmlns:w16cex="http://schemas.microsoft.com/office/word/2018/wordml/cex" xmlns:w16cid="http://schemas.microsoft.com/office/word/2016/wordml/cid" xmlns:w16="http://schemas.microsoft.com/office/word/2018/wordml" xmlns:w16sdtdh="http://schemas.microsoft.com/office/word/2020/wordml/sdtdatahash" xmlns:w16se="http://schemas.microsoft.com/office/word/2015/wordml/symex" xmlns:wpg="http://schemas.microsoft.com/office/word/2010/wordprocessingGroup" xmlns:wpi="http://schemas.microsoft.com/office/word/2010/wordprocessingInk" xmlns:wne="http://schemas.microsoft.com/office/word/2006/wordml" xmlns:wps="http://schemas.microsoft.com/office/word/2010/wordprocessingShape" mc:Ignorable="w14 w15 w16se w16cid w16 w16cex w16sdtdh wp14">
   <w:body>
     <w:p>
       <w:pPr>
@@ -10,10 +10,7 @@
         <w:t>Research Project Progress Report Week [</w:t>
       </w:r>
       <w:r>
-        <w:rPr>
-          <w:highlight w:val="yellow"/>
-        </w:rPr>
-        <w:t>X</w:t>
+        <w:t>6</w:t>
       </w:r>
       <w:r>
         <w:t>] – SIT723</w:t>
@@ -69,13 +66,7 @@
               <w:pStyle w:val="NoSpacing"/>
             </w:pPr>
             <w:r>
-              <w:t xml:space="preserve">[Add </w:t>
-            </w:r>
-            <w:r>
-              <w:t>Your</w:t>
-            </w:r>
-            <w:r>
-              <w:t xml:space="preserve"> Name]</w:t>
+              <w:t xml:space="preserve">Oscar WU </w:t>
             </w:r>
           </w:p>
         </w:tc>
@@ -128,16 +119,13 @@
           </w:tcPr>
           <w:p>
             <w:pPr>
-              <w:pStyle w:val="NoSpacing"/>
+              <w:pStyle w:val="NormalWeb"/>
             </w:pPr>
             <w:r>
-              <w:t xml:space="preserve">[Add </w:t>
-            </w:r>
-            <w:r>
-              <w:t>Supervisors</w:t>
-            </w:r>
-            <w:r>
-              <w:t>]</w:t>
+              <w:rPr>
+                <w:rFonts w:ascii="Calibri" w:hAnsi="Calibri" w:cs="Calibri"/>
+              </w:rPr>
+              <w:t>Daniel Ma</w:t>
             </w:r>
           </w:p>
         </w:tc>
@@ -178,16 +166,13 @@
           </w:tcPr>
           <w:p>
             <w:pPr>
-              <w:pStyle w:val="NoSpacing"/>
+              <w:pStyle w:val="NormalWeb"/>
             </w:pPr>
             <w:r>
-              <w:t>[</w:t>
-            </w:r>
-            <w:r>
-              <w:t>Add Research Project Title</w:t>
-            </w:r>
-            <w:r>
-              <w:t>]</w:t>
+              <w:rPr>
+                <w:rFonts w:ascii="Calibri" w:hAnsi="Calibri" w:cs="Calibri"/>
+              </w:rPr>
+              <w:t xml:space="preserve">Multi-lingual COVID19 misinformation detection and model explanation </w:t>
             </w:r>
           </w:p>
         </w:tc>
@@ -231,39 +216,7 @@
               <w:pStyle w:val="NoSpacing"/>
             </w:pPr>
             <w:r>
-              <w:t xml:space="preserve">[Add your target grade in SIT723] </w:t>
-            </w:r>
-            <w:r>
-              <w:br/>
-            </w:r>
-            <w:r>
-              <w:rPr>
-                <w:i/>
-                <w:iCs/>
-              </w:rPr>
-              <w:t>Ma</w:t>
-            </w:r>
-            <w:r>
-              <w:rPr>
-                <w:i/>
-                <w:iCs/>
-              </w:rPr>
-              <w:t xml:space="preserve">ke sure you </w:t>
-            </w:r>
-            <w:r>
-              <w:rPr>
-                <w:i/>
-                <w:iCs/>
-                <w:color w:val="FF0000"/>
-              </w:rPr>
-              <w:t xml:space="preserve">thoroughly read the assessment rubric </w:t>
-            </w:r>
-            <w:r>
-              <w:rPr>
-                <w:i/>
-                <w:iCs/>
-              </w:rPr>
-              <w:t>on unit site before entering your target grade.</w:t>
+              <w:t>HD</w:t>
             </w:r>
           </w:p>
         </w:tc>
@@ -298,21 +251,13 @@
           </w:tcPr>
           <w:p>
             <w:pPr>
-              <w:pStyle w:val="NoSpacing"/>
+              <w:pStyle w:val="NormalWeb"/>
             </w:pPr>
             <w:r>
-              <w:t xml:space="preserve">[Add link to your overleaf project - </w:t>
-            </w:r>
-            <w:r>
               <w:rPr>
-                <w:i/>
-                <w:iCs/>
-                <w:color w:val="595959" w:themeColor="text1" w:themeTint="A6"/>
+                <w:rFonts w:ascii="Calibri" w:hAnsi="Calibri" w:cs="Calibri"/>
               </w:rPr>
-              <w:t>it should be accessible to anyone with the link</w:t>
-            </w:r>
-            <w:r>
-              <w:t>]</w:t>
+              <w:t xml:space="preserve">https://www.overleaf.com/read/pbmgdmgghsnq </w:t>
             </w:r>
           </w:p>
         </w:tc>
@@ -347,21 +292,13 @@
           </w:tcPr>
           <w:p>
             <w:pPr>
-              <w:pStyle w:val="NoSpacing"/>
+              <w:pStyle w:val="NormalWeb"/>
             </w:pPr>
             <w:r>
-              <w:t xml:space="preserve">[Add link to your cloud folder or git repository - </w:t>
-            </w:r>
-            <w:r>
               <w:rPr>
-                <w:i/>
-                <w:iCs/>
-                <w:color w:val="595959" w:themeColor="text1" w:themeTint="A6"/>
+                <w:rFonts w:ascii="Calibri" w:hAnsi="Calibri" w:cs="Calibri"/>
               </w:rPr>
-              <w:t>accessible to anyone with the link</w:t>
-            </w:r>
-            <w:r>
-              <w:t>]</w:t>
+              <w:t xml:space="preserve">https://github.com/wuyoscar/SIT723-Reserach-Project-A </w:t>
             </w:r>
           </w:p>
         </w:tc>
@@ -399,25 +336,10 @@
               <w:pStyle w:val="NoSpacing"/>
             </w:pPr>
             <w:r>
-              <w:t>[Number of hours spent on the project so far]</w:t>
+              <w:t>137</w:t>
             </w:r>
             <w:r>
               <w:br/>
-              <w:t>[Add link to project worklog/timesheet –</w:t>
-            </w:r>
-            <w:r>
-              <w:t xml:space="preserve"> </w:t>
-            </w:r>
-            <w:r>
-              <w:rPr>
-                <w:i/>
-                <w:iCs/>
-                <w:color w:val="595959" w:themeColor="text1" w:themeTint="A6"/>
-              </w:rPr>
-              <w:t>accessible to anyone with the link</w:t>
-            </w:r>
-            <w:r>
-              <w:t>]</w:t>
             </w:r>
           </w:p>
         </w:tc>
@@ -495,71 +417,64 @@
               <w:t>]</w:t>
             </w:r>
           </w:p>
-        </w:tc>
-      </w:tr>
-      <w:tr>
-        <w:trPr>
-          <w:cantSplit/>
-          <w:trHeight w:val="340"/>
-        </w:trPr>
-        <w:tc>
-          <w:tcPr>
-            <w:tcW w:w="2263" w:type="dxa"/>
-          </w:tcPr>
           <w:p>
             <w:pPr>
               <w:pStyle w:val="NoSpacing"/>
-              <w:rPr>
-                <w:rStyle w:val="Strong"/>
-              </w:rPr>
+              <w:numPr>
+                <w:ilvl w:val="0"/>
+                <w:numId w:val="15"/>
+              </w:numPr>
             </w:pPr>
             <w:r>
-              <w:rPr>
-                <w:rStyle w:val="Strong"/>
-              </w:rPr>
-              <w:t xml:space="preserve">Summary of the work done: </w:t>
-            </w:r>
-          </w:p>
-        </w:tc>
-        <w:tc>
-          <w:tcPr>
-            <w:tcW w:w="7513" w:type="dxa"/>
-          </w:tcPr>
-          <w:p>
-            <w:pPr>
-              <w:pStyle w:val="NoSpacing"/>
-            </w:pPr>
-            <w:r>
-              <w:t xml:space="preserve">[Add </w:t>
-            </w:r>
-            <w:r>
-              <w:t>details of the work you completed in the past/current week</w:t>
-            </w:r>
-            <w:r>
-              <w:t>]</w:t>
+              <w:t>How to improve model (</w:t>
+            </w:r>
+            <w:proofErr w:type="gramStart"/>
+            <w:r>
+              <w:t>i.e.</w:t>
+            </w:r>
+            <w:proofErr w:type="gramEnd"/>
+            <w:r>
+              <w:t xml:space="preserve"> hyperparameter setting)</w:t>
             </w:r>
           </w:p>
           <w:p>
             <w:pPr>
               <w:pStyle w:val="NoSpacing"/>
-              <w:rPr>
-                <w:i/>
-                <w:iCs/>
-              </w:rPr>
+              <w:numPr>
+                <w:ilvl w:val="0"/>
+                <w:numId w:val="15"/>
+              </w:numPr>
             </w:pPr>
             <w:r>
-              <w:rPr>
-                <w:i/>
-                <w:iCs/>
-              </w:rPr>
-              <w:t>If you did not manage to achieve all the planned tasks, add some explanation for the missed or incomplete tasks</w:t>
-            </w:r>
-            <w:r>
-              <w:rPr>
-                <w:i/>
-                <w:iCs/>
-              </w:rPr>
-              <w:t>.</w:t>
+              <w:t xml:space="preserve">How to appropriately </w:t>
+            </w:r>
+            <w:proofErr w:type="gramStart"/>
+            <w:r>
+              <w:t>processing</w:t>
+            </w:r>
+            <w:proofErr w:type="gramEnd"/>
+            <w:r>
+              <w:t xml:space="preserve"> datasets </w:t>
+            </w:r>
+          </w:p>
+          <w:p>
+            <w:pPr>
+              <w:pStyle w:val="NoSpacing"/>
+              <w:numPr>
+                <w:ilvl w:val="0"/>
+                <w:numId w:val="15"/>
+              </w:numPr>
+            </w:pPr>
+            <w:r>
+              <w:t xml:space="preserve">SHAP cost lot of </w:t>
+            </w:r>
+            <w:proofErr w:type="gramStart"/>
+            <w:r>
+              <w:t>budget</w:t>
+            </w:r>
+            <w:proofErr w:type="gramEnd"/>
+            <w:r>
+              <w:t xml:space="preserve"> and any solution to overcome this </w:t>
             </w:r>
           </w:p>
         </w:tc>
@@ -584,7 +499,7 @@
               <w:rPr>
                 <w:rStyle w:val="Strong"/>
               </w:rPr>
-              <w:t>Next steps:</w:t>
+              <w:t xml:space="preserve">Summary of the work done: </w:t>
             </w:r>
           </w:p>
         </w:tc>
@@ -600,11 +515,83 @@
               <w:t xml:space="preserve">[Add </w:t>
             </w:r>
             <w:r>
-              <w:t>immediate next steps for the project, i.e., work planned for the upcoming week</w:t>
+              <w:t>details of the work you completed in the past/current week</w:t>
             </w:r>
             <w:r>
               <w:t>]</w:t>
             </w:r>
+          </w:p>
+          <w:p>
+            <w:pPr>
+              <w:pStyle w:val="NoSpacing"/>
+              <w:rPr>
+                <w:i/>
+                <w:iCs/>
+              </w:rPr>
+            </w:pPr>
+            <w:r>
+              <w:rPr>
+                <w:i/>
+                <w:iCs/>
+              </w:rPr>
+              <w:t>If you did not manage to achieve all the planned tasks, add some explanation for the missed or incomplete tasks</w:t>
+            </w:r>
+            <w:r>
+              <w:rPr>
+                <w:i/>
+                <w:iCs/>
+              </w:rPr>
+              <w:t>.</w:t>
+            </w:r>
+          </w:p>
+          <w:p>
+            <w:pPr>
+              <w:pStyle w:val="NoSpacing"/>
+              <w:numPr>
+                <w:ilvl w:val="0"/>
+                <w:numId w:val="16"/>
+              </w:numPr>
+              <w:rPr>
+                <w:i/>
+                <w:iCs/>
+              </w:rPr>
+            </w:pPr>
+            <w:r>
+              <w:rPr>
+                <w:i/>
+                <w:iCs/>
+              </w:rPr>
+              <w:t xml:space="preserve">Implemented NLP and word-embedding </w:t>
+            </w:r>
+          </w:p>
+          <w:p>
+            <w:pPr>
+              <w:pStyle w:val="NoSpacing"/>
+              <w:numPr>
+                <w:ilvl w:val="0"/>
+                <w:numId w:val="16"/>
+              </w:numPr>
+              <w:rPr>
+                <w:i/>
+                <w:iCs/>
+              </w:rPr>
+            </w:pPr>
+            <w:r>
+              <w:rPr>
+                <w:i/>
+                <w:iCs/>
+              </w:rPr>
+              <w:t xml:space="preserve">Advanced EDA for datasets </w:t>
+            </w:r>
+          </w:p>
+          <w:p>
+            <w:pPr>
+              <w:pStyle w:val="NoSpacing"/>
+              <w:rPr>
+                <w:i/>
+                <w:iCs/>
+              </w:rPr>
+            </w:pPr>
           </w:p>
         </w:tc>
       </w:tr>
@@ -628,7 +615,8 @@
               <w:rPr>
                 <w:rStyle w:val="Strong"/>
               </w:rPr>
-              <w:t>Overall project progress:</w:t>
+              <w:lastRenderedPageBreak/>
+              <w:t>Next steps:</w:t>
             </w:r>
           </w:p>
         </w:tc>
@@ -641,6 +629,112 @@
               <w:pStyle w:val="NoSpacing"/>
             </w:pPr>
             <w:r>
+              <w:t xml:space="preserve">[Add </w:t>
+            </w:r>
+            <w:r>
+              <w:t>immediate next steps for the project, i.e., work planned for the upcoming week</w:t>
+            </w:r>
+            <w:r>
+              <w:t>]</w:t>
+            </w:r>
+          </w:p>
+          <w:p>
+            <w:pPr>
+              <w:pStyle w:val="NoSpacing"/>
+            </w:pPr>
+            <w:r>
+              <w:t>Try different subset and data processing skills to see if there are improvement on prediction accuracy</w:t>
+            </w:r>
+            <w:r>
+              <w:t xml:space="preserve">. Because our datasets </w:t>
+            </w:r>
+            <w:proofErr w:type="gramStart"/>
+            <w:r>
+              <w:t>has</w:t>
+            </w:r>
+            <w:proofErr w:type="gramEnd"/>
+            <w:r>
+              <w:t xml:space="preserve"> attributes such as </w:t>
+            </w:r>
+            <w:proofErr w:type="spellStart"/>
+            <w:r>
+              <w:t>news_content</w:t>
+            </w:r>
+            <w:proofErr w:type="spellEnd"/>
+            <w:r>
+              <w:t xml:space="preserve">, </w:t>
+            </w:r>
+            <w:proofErr w:type="spellStart"/>
+            <w:r>
+              <w:t>news_summary</w:t>
+            </w:r>
+            <w:proofErr w:type="spellEnd"/>
+            <w:r>
+              <w:t xml:space="preserve">, </w:t>
+            </w:r>
+            <w:proofErr w:type="spellStart"/>
+            <w:r>
+              <w:t>news_titiel</w:t>
+            </w:r>
+            <w:proofErr w:type="spellEnd"/>
+            <w:r>
+              <w:t xml:space="preserve">, </w:t>
+            </w:r>
+            <w:proofErr w:type="spellStart"/>
+            <w:r>
+              <w:t>news_claim</w:t>
+            </w:r>
+            <w:proofErr w:type="spellEnd"/>
+            <w:r>
+              <w:t xml:space="preserve">. </w:t>
+            </w:r>
+            <w:proofErr w:type="spellStart"/>
+            <w:r>
+              <w:t>N</w:t>
+            </w:r>
+            <w:r>
+              <w:t>ews_claim</w:t>
+            </w:r>
+            <w:proofErr w:type="spellEnd"/>
+            <w:r>
+              <w:t xml:space="preserve"> is one or two sentence to summarize this news, it performs generally better than content. </w:t>
+            </w:r>
+          </w:p>
+        </w:tc>
+      </w:tr>
+      <w:tr>
+        <w:trPr>
+          <w:cantSplit/>
+          <w:trHeight w:val="340"/>
+        </w:trPr>
+        <w:tc>
+          <w:tcPr>
+            <w:tcW w:w="2263" w:type="dxa"/>
+          </w:tcPr>
+          <w:p>
+            <w:pPr>
+              <w:pStyle w:val="NoSpacing"/>
+              <w:rPr>
+                <w:rStyle w:val="Strong"/>
+              </w:rPr>
+            </w:pPr>
+            <w:r>
+              <w:rPr>
+                <w:rStyle w:val="Strong"/>
+              </w:rPr>
+              <w:t>Overall project progress:</w:t>
+            </w:r>
+          </w:p>
+        </w:tc>
+        <w:tc>
+          <w:tcPr>
+            <w:tcW w:w="7513" w:type="dxa"/>
+          </w:tcPr>
+          <w:p>
+            <w:pPr>
+              <w:pStyle w:val="NoSpacing"/>
+            </w:pPr>
+            <w:r>
               <w:t xml:space="preserve">[Add comments on the project backlog, i.e., your overall progress in the project for achieving the </w:t>
             </w:r>
             <w:proofErr w:type="gramStart"/>
@@ -650,6 +744,66 @@
             <w:proofErr w:type="gramEnd"/>
             <w:r>
               <w:t>]</w:t>
+            </w:r>
+          </w:p>
+          <w:p>
+            <w:pPr>
+              <w:pStyle w:val="NoSpacing"/>
+            </w:pPr>
+            <w:r>
+              <w:t xml:space="preserve">The final results of projects </w:t>
+            </w:r>
+            <w:proofErr w:type="gramStart"/>
+            <w:r>
+              <w:t>aims</w:t>
+            </w:r>
+            <w:proofErr w:type="gramEnd"/>
+            <w:r>
+              <w:t xml:space="preserve"> for:</w:t>
+            </w:r>
+          </w:p>
+          <w:p>
+            <w:pPr>
+              <w:pStyle w:val="NoSpacing"/>
+              <w:numPr>
+                <w:ilvl w:val="0"/>
+                <w:numId w:val="14"/>
+              </w:numPr>
+            </w:pPr>
+            <w:r>
+              <w:t>Datasets contains covid19 misinformation which contains cross-domain and multiple news medium, which can be used in NLP covid19 detection research</w:t>
+            </w:r>
+          </w:p>
+          <w:p>
+            <w:pPr>
+              <w:pStyle w:val="NoSpacing"/>
+              <w:numPr>
+                <w:ilvl w:val="0"/>
+                <w:numId w:val="14"/>
+              </w:numPr>
+            </w:pPr>
+            <w:r>
+              <w:t>CT-BERT Model should be generally better than benchmark model.</w:t>
+            </w:r>
+          </w:p>
+          <w:p>
+            <w:pPr>
+              <w:pStyle w:val="NoSpacing"/>
+              <w:numPr>
+                <w:ilvl w:val="0"/>
+                <w:numId w:val="14"/>
+              </w:numPr>
+            </w:pPr>
+            <w:r>
+              <w:t xml:space="preserve">Model explanation </w:t>
+            </w:r>
+            <w:proofErr w:type="gramStart"/>
+            <w:r>
+              <w:t>should  make</w:t>
+            </w:r>
+            <w:proofErr w:type="gramEnd"/>
+            <w:r>
+              <w:t xml:space="preserve"> public to understand what is happening inside ML black box model. </w:t>
             </w:r>
           </w:p>
         </w:tc>
@@ -666,10 +820,10 @@
       </w:pPr>
     </w:p>
     <w:sectPr>
-      <w:headerReference w:type="default" r:id="rId8"/>
-      <w:footerReference w:type="default" r:id="rId9"/>
-      <w:headerReference w:type="first" r:id="rId10"/>
-      <w:footerReference w:type="first" r:id="rId11"/>
+      <w:headerReference w:type="default" r:id="rId11"/>
+      <w:footerReference w:type="default" r:id="rId12"/>
+      <w:headerReference w:type="first" r:id="rId13"/>
+      <w:footerReference w:type="first" r:id="rId14"/>
       <w:pgSz w:w="11906" w:h="16838"/>
       <w:pgMar w:top="4026" w:right="1474" w:bottom="1843" w:left="1134" w:header="709" w:footer="454" w:gutter="0"/>
       <w:cols w:space="708"/>
@@ -680,7 +834,7 @@
 </file>
 
 <file path=word/endnotes.xml><?xml version="1.0" encoding="utf-8"?>
-<w:endnotes xmlns:wpc="http://schemas.microsoft.com/office/word/2010/wordprocessingCanvas" xmlns:cx="http://schemas.microsoft.com/office/drawing/2014/chartex" xmlns:cx1="http://schemas.microsoft.com/office/drawing/2015/9/8/chartex" xmlns:cx2="http://schemas.microsoft.com/office/drawing/2015/10/21/chartex" xmlns:cx3="http://schemas.microsoft.com/office/drawing/2016/5/9/chartex" xmlns:cx4="http://schemas.microsoft.com/office/drawing/2016/5/10/chartex" xmlns:cx5="http://schemas.microsoft.com/office/drawing/2016/5/11/chartex" xmlns:cx6="http://schemas.microsoft.com/office/drawing/2016/5/12/chartex" xmlns:cx7="http://schemas.microsoft.com/office/drawing/2016/5/13/chartex" xmlns:cx8="http://schemas.microsoft.com/office/drawing/2016/5/14/chartex" xmlns:mc="http://schemas.openxmlformats.org/markup-compatibility/2006" xmlns:aink="http://schemas.microsoft.com/office/drawing/2016/ink" xmlns:am3d="http://schemas.microsoft.com/office/drawing/2017/model3d" xmlns:o="urn:schemas-microsoft-com:office:office" xmlns:r="http://schemas.openxmlformats.org/officeDocument/2006/relationships" xmlns:m="http://schemas.openxmlformats.org/officeDocument/2006/math" xmlns:v="urn:schemas-microsoft-com:vml" xmlns:wp14="http://schemas.microsoft.com/office/word/2010/wordprocessingDrawing" xmlns:wp="http://schemas.openxmlformats.org/drawingml/2006/wordprocessingDrawing" xmlns:w10="urn:schemas-microsoft-com:office:word" xmlns:w="http://schemas.openxmlformats.org/wordprocessingml/2006/main" xmlns:w14="http://schemas.microsoft.com/office/word/2010/wordml" xmlns:w15="http://schemas.microsoft.com/office/word/2012/wordml" xmlns:w16cex="http://schemas.microsoft.com/office/word/2018/wordml/cex" xmlns:w16cid="http://schemas.microsoft.com/office/word/2016/wordml/cid" xmlns:w16="http://schemas.microsoft.com/office/word/2018/wordml" xmlns:w16se="http://schemas.microsoft.com/office/word/2015/wordml/symex" xmlns:wpg="http://schemas.microsoft.com/office/word/2010/wordprocessingGroup" xmlns:wpi="http://schemas.microsoft.com/office/word/2010/wordprocessingInk" xmlns:wne="http://schemas.microsoft.com/office/word/2006/wordml" xmlns:wps="http://schemas.microsoft.com/office/word/2010/wordprocessingShape" mc:Ignorable="w14 w15 w16se w16cid w16 w16cex wp14">
+<w:endnotes xmlns:wpc="http://schemas.microsoft.com/office/word/2010/wordprocessingCanvas" xmlns:cx="http://schemas.microsoft.com/office/drawing/2014/chartex" xmlns:cx1="http://schemas.microsoft.com/office/drawing/2015/9/8/chartex" xmlns:cx2="http://schemas.microsoft.com/office/drawing/2015/10/21/chartex" xmlns:cx3="http://schemas.microsoft.com/office/drawing/2016/5/9/chartex" xmlns:cx4="http://schemas.microsoft.com/office/drawing/2016/5/10/chartex" xmlns:cx5="http://schemas.microsoft.com/office/drawing/2016/5/11/chartex" xmlns:cx6="http://schemas.microsoft.com/office/drawing/2016/5/12/chartex" xmlns:cx7="http://schemas.microsoft.com/office/drawing/2016/5/13/chartex" xmlns:cx8="http://schemas.microsoft.com/office/drawing/2016/5/14/chartex" xmlns:mc="http://schemas.openxmlformats.org/markup-compatibility/2006" xmlns:aink="http://schemas.microsoft.com/office/drawing/2016/ink" xmlns:am3d="http://schemas.microsoft.com/office/drawing/2017/model3d" xmlns:o="urn:schemas-microsoft-com:office:office" xmlns:r="http://schemas.openxmlformats.org/officeDocument/2006/relationships" xmlns:m="http://schemas.openxmlformats.org/officeDocument/2006/math" xmlns:v="urn:schemas-microsoft-com:vml" xmlns:wp14="http://schemas.microsoft.com/office/word/2010/wordprocessingDrawing" xmlns:wp="http://schemas.openxmlformats.org/drawingml/2006/wordprocessingDrawing" xmlns:w10="urn:schemas-microsoft-com:office:word" xmlns:w="http://schemas.openxmlformats.org/wordprocessingml/2006/main" xmlns:w14="http://schemas.microsoft.com/office/word/2010/wordml" xmlns:w15="http://schemas.microsoft.com/office/word/2012/wordml" xmlns:w16cex="http://schemas.microsoft.com/office/word/2018/wordml/cex" xmlns:w16cid="http://schemas.microsoft.com/office/word/2016/wordml/cid" xmlns:w16="http://schemas.microsoft.com/office/word/2018/wordml" xmlns:w16sdtdh="http://schemas.microsoft.com/office/word/2020/wordml/sdtdatahash" xmlns:w16se="http://schemas.microsoft.com/office/word/2015/wordml/symex" xmlns:wpg="http://schemas.microsoft.com/office/word/2010/wordprocessingGroup" xmlns:wpi="http://schemas.microsoft.com/office/word/2010/wordprocessingInk" xmlns:wne="http://schemas.microsoft.com/office/word/2006/wordml" xmlns:wps="http://schemas.microsoft.com/office/word/2010/wordprocessingShape" mc:Ignorable="w14 w15 w16se w16cid w16 w16cex w16sdtdh wp14">
   <w:endnote w:type="separator" w:id="-1">
     <w:p>
       <w:pPr>
@@ -705,7 +859,7 @@
 </file>
 
 <file path=word/footer1.xml><?xml version="1.0" encoding="utf-8"?>
-<w:ftr xmlns:wpc="http://schemas.microsoft.com/office/word/2010/wordprocessingCanvas" xmlns:cx="http://schemas.microsoft.com/office/drawing/2014/chartex" xmlns:cx1="http://schemas.microsoft.com/office/drawing/2015/9/8/chartex" xmlns:cx2="http://schemas.microsoft.com/office/drawing/2015/10/21/chartex" xmlns:cx3="http://schemas.microsoft.com/office/drawing/2016/5/9/chartex" xmlns:cx4="http://schemas.microsoft.com/office/drawing/2016/5/10/chartex" xmlns:cx5="http://schemas.microsoft.com/office/drawing/2016/5/11/chartex" xmlns:cx6="http://schemas.microsoft.com/office/drawing/2016/5/12/chartex" xmlns:cx7="http://schemas.microsoft.com/office/drawing/2016/5/13/chartex" xmlns:cx8="http://schemas.microsoft.com/office/drawing/2016/5/14/chartex" xmlns:mc="http://schemas.openxmlformats.org/markup-compatibility/2006" xmlns:aink="http://schemas.microsoft.com/office/drawing/2016/ink" xmlns:am3d="http://schemas.microsoft.com/office/drawing/2017/model3d" xmlns:o="urn:schemas-microsoft-com:office:office" xmlns:r="http://schemas.openxmlformats.org/officeDocument/2006/relationships" xmlns:m="http://schemas.openxmlformats.org/officeDocument/2006/math" xmlns:v="urn:schemas-microsoft-com:vml" xmlns:wp14="http://schemas.microsoft.com/office/word/2010/wordprocessingDrawing" xmlns:wp="http://schemas.openxmlformats.org/drawingml/2006/wordprocessingDrawing" xmlns:w10="urn:schemas-microsoft-com:office:word" xmlns:w="http://schemas.openxmlformats.org/wordprocessingml/2006/main" xmlns:w14="http://schemas.microsoft.com/office/word/2010/wordml" xmlns:w15="http://schemas.microsoft.com/office/word/2012/wordml" xmlns:w16cex="http://schemas.microsoft.com/office/word/2018/wordml/cex" xmlns:w16cid="http://schemas.microsoft.com/office/word/2016/wordml/cid" xmlns:w16="http://schemas.microsoft.com/office/word/2018/wordml" xmlns:w16se="http://schemas.microsoft.com/office/word/2015/wordml/symex" xmlns:wpg="http://schemas.microsoft.com/office/word/2010/wordprocessingGroup" xmlns:wpi="http://schemas.microsoft.com/office/word/2010/wordprocessingInk" xmlns:wne="http://schemas.microsoft.com/office/word/2006/wordml" xmlns:wps="http://schemas.microsoft.com/office/word/2010/wordprocessingShape" mc:Ignorable="w14 w15 w16se w16cid w16 w16cex wp14">
+<w:ftr xmlns:wpc="http://schemas.microsoft.com/office/word/2010/wordprocessingCanvas" xmlns:cx="http://schemas.microsoft.com/office/drawing/2014/chartex" xmlns:cx1="http://schemas.microsoft.com/office/drawing/2015/9/8/chartex" xmlns:cx2="http://schemas.microsoft.com/office/drawing/2015/10/21/chartex" xmlns:cx3="http://schemas.microsoft.com/office/drawing/2016/5/9/chartex" xmlns:cx4="http://schemas.microsoft.com/office/drawing/2016/5/10/chartex" xmlns:cx5="http://schemas.microsoft.com/office/drawing/2016/5/11/chartex" xmlns:cx6="http://schemas.microsoft.com/office/drawing/2016/5/12/chartex" xmlns:cx7="http://schemas.microsoft.com/office/drawing/2016/5/13/chartex" xmlns:cx8="http://schemas.microsoft.com/office/drawing/2016/5/14/chartex" xmlns:mc="http://schemas.openxmlformats.org/markup-compatibility/2006" xmlns:aink="http://schemas.microsoft.com/office/drawing/2016/ink" xmlns:am3d="http://schemas.microsoft.com/office/drawing/2017/model3d" xmlns:o="urn:schemas-microsoft-com:office:office" xmlns:r="http://schemas.openxmlformats.org/officeDocument/2006/relationships" xmlns:m="http://schemas.openxmlformats.org/officeDocument/2006/math" xmlns:v="urn:schemas-microsoft-com:vml" xmlns:wp14="http://schemas.microsoft.com/office/word/2010/wordprocessingDrawing" xmlns:wp="http://schemas.openxmlformats.org/drawingml/2006/wordprocessingDrawing" xmlns:w10="urn:schemas-microsoft-com:office:word" xmlns:w="http://schemas.openxmlformats.org/wordprocessingml/2006/main" xmlns:w14="http://schemas.microsoft.com/office/word/2010/wordml" xmlns:w15="http://schemas.microsoft.com/office/word/2012/wordml" xmlns:w16cex="http://schemas.microsoft.com/office/word/2018/wordml/cex" xmlns:w16cid="http://schemas.microsoft.com/office/word/2016/wordml/cid" xmlns:w16="http://schemas.microsoft.com/office/word/2018/wordml" xmlns:w16sdtdh="http://schemas.microsoft.com/office/word/2020/wordml/sdtdatahash" xmlns:w16se="http://schemas.microsoft.com/office/word/2015/wordml/symex" xmlns:wpg="http://schemas.microsoft.com/office/word/2010/wordprocessingGroup" xmlns:wpi="http://schemas.microsoft.com/office/word/2010/wordprocessingInk" xmlns:wne="http://schemas.microsoft.com/office/word/2006/wordml" xmlns:wps="http://schemas.microsoft.com/office/word/2010/wordprocessingShape" mc:Ignorable="w14 w15 w16se w16cid w16 w16cex w16sdtdh wp14">
   <w:p>
     <w:pPr>
       <w:pStyle w:val="FooterPageNo"/>
@@ -978,7 +1132,7 @@
 </file>
 
 <file path=word/footer2.xml><?xml version="1.0" encoding="utf-8"?>
-<w:ftr xmlns:wpc="http://schemas.microsoft.com/office/word/2010/wordprocessingCanvas" xmlns:cx="http://schemas.microsoft.com/office/drawing/2014/chartex" xmlns:cx1="http://schemas.microsoft.com/office/drawing/2015/9/8/chartex" xmlns:cx2="http://schemas.microsoft.com/office/drawing/2015/10/21/chartex" xmlns:cx3="http://schemas.microsoft.com/office/drawing/2016/5/9/chartex" xmlns:cx4="http://schemas.microsoft.com/office/drawing/2016/5/10/chartex" xmlns:cx5="http://schemas.microsoft.com/office/drawing/2016/5/11/chartex" xmlns:cx6="http://schemas.microsoft.com/office/drawing/2016/5/12/chartex" xmlns:cx7="http://schemas.microsoft.com/office/drawing/2016/5/13/chartex" xmlns:cx8="http://schemas.microsoft.com/office/drawing/2016/5/14/chartex" xmlns:mc="http://schemas.openxmlformats.org/markup-compatibility/2006" xmlns:aink="http://schemas.microsoft.com/office/drawing/2016/ink" xmlns:am3d="http://schemas.microsoft.com/office/drawing/2017/model3d" xmlns:o="urn:schemas-microsoft-com:office:office" xmlns:r="http://schemas.openxmlformats.org/officeDocument/2006/relationships" xmlns:m="http://schemas.openxmlformats.org/officeDocument/2006/math" xmlns:v="urn:schemas-microsoft-com:vml" xmlns:wp14="http://schemas.microsoft.com/office/word/2010/wordprocessingDrawing" xmlns:wp="http://schemas.openxmlformats.org/drawingml/2006/wordprocessingDrawing" xmlns:w10="urn:schemas-microsoft-com:office:word" xmlns:w="http://schemas.openxmlformats.org/wordprocessingml/2006/main" xmlns:w14="http://schemas.microsoft.com/office/word/2010/wordml" xmlns:w15="http://schemas.microsoft.com/office/word/2012/wordml" xmlns:w16cex="http://schemas.microsoft.com/office/word/2018/wordml/cex" xmlns:w16cid="http://schemas.microsoft.com/office/word/2016/wordml/cid" xmlns:w16="http://schemas.microsoft.com/office/word/2018/wordml" xmlns:w16se="http://schemas.microsoft.com/office/word/2015/wordml/symex" xmlns:wpg="http://schemas.microsoft.com/office/word/2010/wordprocessingGroup" xmlns:wpi="http://schemas.microsoft.com/office/word/2010/wordprocessingInk" xmlns:wne="http://schemas.microsoft.com/office/word/2006/wordml" xmlns:wps="http://schemas.microsoft.com/office/word/2010/wordprocessingShape" mc:Ignorable="w14 w15 w16se w16cid w16 w16cex wp14">
+<w:ftr xmlns:wpc="http://schemas.microsoft.com/office/word/2010/wordprocessingCanvas" xmlns:cx="http://schemas.microsoft.com/office/drawing/2014/chartex" xmlns:cx1="http://schemas.microsoft.com/office/drawing/2015/9/8/chartex" xmlns:cx2="http://schemas.microsoft.com/office/drawing/2015/10/21/chartex" xmlns:cx3="http://schemas.microsoft.com/office/drawing/2016/5/9/chartex" xmlns:cx4="http://schemas.microsoft.com/office/drawing/2016/5/10/chartex" xmlns:cx5="http://schemas.microsoft.com/office/drawing/2016/5/11/chartex" xmlns:cx6="http://schemas.microsoft.com/office/drawing/2016/5/12/chartex" xmlns:cx7="http://schemas.microsoft.com/office/drawing/2016/5/13/chartex" xmlns:cx8="http://schemas.microsoft.com/office/drawing/2016/5/14/chartex" xmlns:mc="http://schemas.openxmlformats.org/markup-compatibility/2006" xmlns:aink="http://schemas.microsoft.com/office/drawing/2016/ink" xmlns:am3d="http://schemas.microsoft.com/office/drawing/2017/model3d" xmlns:o="urn:schemas-microsoft-com:office:office" xmlns:r="http://schemas.openxmlformats.org/officeDocument/2006/relationships" xmlns:m="http://schemas.openxmlformats.org/officeDocument/2006/math" xmlns:v="urn:schemas-microsoft-com:vml" xmlns:wp14="http://schemas.microsoft.com/office/word/2010/wordprocessingDrawing" xmlns:wp="http://schemas.openxmlformats.org/drawingml/2006/wordprocessingDrawing" xmlns:w10="urn:schemas-microsoft-com:office:word" xmlns:w="http://schemas.openxmlformats.org/wordprocessingml/2006/main" xmlns:w14="http://schemas.microsoft.com/office/word/2010/wordml" xmlns:w15="http://schemas.microsoft.com/office/word/2012/wordml" xmlns:w16cex="http://schemas.microsoft.com/office/word/2018/wordml/cex" xmlns:w16cid="http://schemas.microsoft.com/office/word/2016/wordml/cid" xmlns:w16="http://schemas.microsoft.com/office/word/2018/wordml" xmlns:w16sdtdh="http://schemas.microsoft.com/office/word/2020/wordml/sdtdatahash" xmlns:w16se="http://schemas.microsoft.com/office/word/2015/wordml/symex" xmlns:wpg="http://schemas.microsoft.com/office/word/2010/wordprocessingGroup" xmlns:wpi="http://schemas.microsoft.com/office/word/2010/wordprocessingInk" xmlns:wne="http://schemas.microsoft.com/office/word/2006/wordml" xmlns:wps="http://schemas.microsoft.com/office/word/2010/wordprocessingShape" mc:Ignorable="w14 w15 w16se w16cid w16 w16cex w16sdtdh wp14">
   <w:p>
     <w:pPr>
       <w:pStyle w:val="FooterPageNo"/>
@@ -1240,7 +1394,7 @@
 </file>
 
 <file path=word/footnotes.xml><?xml version="1.0" encoding="utf-8"?>
-<w:footnotes xmlns:wpc="http://schemas.microsoft.com/office/word/2010/wordprocessingCanvas" xmlns:cx="http://schemas.microsoft.com/office/drawing/2014/chartex" xmlns:cx1="http://schemas.microsoft.com/office/drawing/2015/9/8/chartex" xmlns:cx2="http://schemas.microsoft.com/office/drawing/2015/10/21/chartex" xmlns:cx3="http://schemas.microsoft.com/office/drawing/2016/5/9/chartex" xmlns:cx4="http://schemas.microsoft.com/office/drawing/2016/5/10/chartex" xmlns:cx5="http://schemas.microsoft.com/office/drawing/2016/5/11/chartex" xmlns:cx6="http://schemas.microsoft.com/office/drawing/2016/5/12/chartex" xmlns:cx7="http://schemas.microsoft.com/office/drawing/2016/5/13/chartex" xmlns:cx8="http://schemas.microsoft.com/office/drawing/2016/5/14/chartex" xmlns:mc="http://schemas.openxmlformats.org/markup-compatibility/2006" xmlns:aink="http://schemas.microsoft.com/office/drawing/2016/ink" xmlns:am3d="http://schemas.microsoft.com/office/drawing/2017/model3d" xmlns:o="urn:schemas-microsoft-com:office:office" xmlns:r="http://schemas.openxmlformats.org/officeDocument/2006/relationships" xmlns:m="http://schemas.openxmlformats.org/officeDocument/2006/math" xmlns:v="urn:schemas-microsoft-com:vml" xmlns:wp14="http://schemas.microsoft.com/office/word/2010/wordprocessingDrawing" xmlns:wp="http://schemas.openxmlformats.org/drawingml/2006/wordprocessingDrawing" xmlns:w10="urn:schemas-microsoft-com:office:word" xmlns:w="http://schemas.openxmlformats.org/wordprocessingml/2006/main" xmlns:w14="http://schemas.microsoft.com/office/word/2010/wordml" xmlns:w15="http://schemas.microsoft.com/office/word/2012/wordml" xmlns:w16cex="http://schemas.microsoft.com/office/word/2018/wordml/cex" xmlns:w16cid="http://schemas.microsoft.com/office/word/2016/wordml/cid" xmlns:w16="http://schemas.microsoft.com/office/word/2018/wordml" xmlns:w16se="http://schemas.microsoft.com/office/word/2015/wordml/symex" xmlns:wpg="http://schemas.microsoft.com/office/word/2010/wordprocessingGroup" xmlns:wpi="http://schemas.microsoft.com/office/word/2010/wordprocessingInk" xmlns:wne="http://schemas.microsoft.com/office/word/2006/wordml" xmlns:wps="http://schemas.microsoft.com/office/word/2010/wordprocessingShape" mc:Ignorable="w14 w15 w16se w16cid w16 w16cex wp14">
+<w:footnotes xmlns:wpc="http://schemas.microsoft.com/office/word/2010/wordprocessingCanvas" xmlns:cx="http://schemas.microsoft.com/office/drawing/2014/chartex" xmlns:cx1="http://schemas.microsoft.com/office/drawing/2015/9/8/chartex" xmlns:cx2="http://schemas.microsoft.com/office/drawing/2015/10/21/chartex" xmlns:cx3="http://schemas.microsoft.com/office/drawing/2016/5/9/chartex" xmlns:cx4="http://schemas.microsoft.com/office/drawing/2016/5/10/chartex" xmlns:cx5="http://schemas.microsoft.com/office/drawing/2016/5/11/chartex" xmlns:cx6="http://schemas.microsoft.com/office/drawing/2016/5/12/chartex" xmlns:cx7="http://schemas.microsoft.com/office/drawing/2016/5/13/chartex" xmlns:cx8="http://schemas.microsoft.com/office/drawing/2016/5/14/chartex" xmlns:mc="http://schemas.openxmlformats.org/markup-compatibility/2006" xmlns:aink="http://schemas.microsoft.com/office/drawing/2016/ink" xmlns:am3d="http://schemas.microsoft.com/office/drawing/2017/model3d" xmlns:o="urn:schemas-microsoft-com:office:office" xmlns:r="http://schemas.openxmlformats.org/officeDocument/2006/relationships" xmlns:m="http://schemas.openxmlformats.org/officeDocument/2006/math" xmlns:v="urn:schemas-microsoft-com:vml" xmlns:wp14="http://schemas.microsoft.com/office/word/2010/wordprocessingDrawing" xmlns:wp="http://schemas.openxmlformats.org/drawingml/2006/wordprocessingDrawing" xmlns:w10="urn:schemas-microsoft-com:office:word" xmlns:w="http://schemas.openxmlformats.org/wordprocessingml/2006/main" xmlns:w14="http://schemas.microsoft.com/office/word/2010/wordml" xmlns:w15="http://schemas.microsoft.com/office/word/2012/wordml" xmlns:w16cex="http://schemas.microsoft.com/office/word/2018/wordml/cex" xmlns:w16cid="http://schemas.microsoft.com/office/word/2016/wordml/cid" xmlns:w16="http://schemas.microsoft.com/office/word/2018/wordml" xmlns:w16sdtdh="http://schemas.microsoft.com/office/word/2020/wordml/sdtdatahash" xmlns:w16se="http://schemas.microsoft.com/office/word/2015/wordml/symex" xmlns:wpg="http://schemas.microsoft.com/office/word/2010/wordprocessingGroup" xmlns:wpi="http://schemas.microsoft.com/office/word/2010/wordprocessingInk" xmlns:wne="http://schemas.microsoft.com/office/word/2006/wordml" xmlns:wps="http://schemas.microsoft.com/office/word/2010/wordprocessingShape" mc:Ignorable="w14 w15 w16se w16cid w16 w16cex w16sdtdh wp14">
   <w:footnote w:type="separator" w:id="-1">
     <w:p>
       <w:pPr>
@@ -1267,7 +1421,7 @@
 </file>
 
 <file path=word/header1.xml><?xml version="1.0" encoding="utf-8"?>
-<w:hdr xmlns:wpc="http://schemas.microsoft.com/office/word/2010/wordprocessingCanvas" xmlns:cx="http://schemas.microsoft.com/office/drawing/2014/chartex" xmlns:cx1="http://schemas.microsoft.com/office/drawing/2015/9/8/chartex" xmlns:cx2="http://schemas.microsoft.com/office/drawing/2015/10/21/chartex" xmlns:cx3="http://schemas.microsoft.com/office/drawing/2016/5/9/chartex" xmlns:cx4="http://schemas.microsoft.com/office/drawing/2016/5/10/chartex" xmlns:cx5="http://schemas.microsoft.com/office/drawing/2016/5/11/chartex" xmlns:cx6="http://schemas.microsoft.com/office/drawing/2016/5/12/chartex" xmlns:cx7="http://schemas.microsoft.com/office/drawing/2016/5/13/chartex" xmlns:cx8="http://schemas.microsoft.com/office/drawing/2016/5/14/chartex" xmlns:mc="http://schemas.openxmlformats.org/markup-compatibility/2006" xmlns:aink="http://schemas.microsoft.com/office/drawing/2016/ink" xmlns:am3d="http://schemas.microsoft.com/office/drawing/2017/model3d" xmlns:o="urn:schemas-microsoft-com:office:office" xmlns:r="http://schemas.openxmlformats.org/officeDocument/2006/relationships" xmlns:m="http://schemas.openxmlformats.org/officeDocument/2006/math" xmlns:v="urn:schemas-microsoft-com:vml" xmlns:wp14="http://schemas.microsoft.com/office/word/2010/wordprocessingDrawing" xmlns:wp="http://schemas.openxmlformats.org/drawingml/2006/wordprocessingDrawing" xmlns:w10="urn:schemas-microsoft-com:office:word" xmlns:w="http://schemas.openxmlformats.org/wordprocessingml/2006/main" xmlns:w14="http://schemas.microsoft.com/office/word/2010/wordml" xmlns:w15="http://schemas.microsoft.com/office/word/2012/wordml" xmlns:w16cex="http://schemas.microsoft.com/office/word/2018/wordml/cex" xmlns:w16cid="http://schemas.microsoft.com/office/word/2016/wordml/cid" xmlns:w16="http://schemas.microsoft.com/office/word/2018/wordml" xmlns:w16se="http://schemas.microsoft.com/office/word/2015/wordml/symex" xmlns:wpg="http://schemas.microsoft.com/office/word/2010/wordprocessingGroup" xmlns:wpi="http://schemas.microsoft.com/office/word/2010/wordprocessingInk" xmlns:wne="http://schemas.microsoft.com/office/word/2006/wordml" xmlns:wps="http://schemas.microsoft.com/office/word/2010/wordprocessingShape" mc:Ignorable="w14 w15 w16se w16cid w16 w16cex wp14">
+<w:hdr xmlns:wpc="http://schemas.microsoft.com/office/word/2010/wordprocessingCanvas" xmlns:cx="http://schemas.microsoft.com/office/drawing/2014/chartex" xmlns:cx1="http://schemas.microsoft.com/office/drawing/2015/9/8/chartex" xmlns:cx2="http://schemas.microsoft.com/office/drawing/2015/10/21/chartex" xmlns:cx3="http://schemas.microsoft.com/office/drawing/2016/5/9/chartex" xmlns:cx4="http://schemas.microsoft.com/office/drawing/2016/5/10/chartex" xmlns:cx5="http://schemas.microsoft.com/office/drawing/2016/5/11/chartex" xmlns:cx6="http://schemas.microsoft.com/office/drawing/2016/5/12/chartex" xmlns:cx7="http://schemas.microsoft.com/office/drawing/2016/5/13/chartex" xmlns:cx8="http://schemas.microsoft.com/office/drawing/2016/5/14/chartex" xmlns:mc="http://schemas.openxmlformats.org/markup-compatibility/2006" xmlns:aink="http://schemas.microsoft.com/office/drawing/2016/ink" xmlns:am3d="http://schemas.microsoft.com/office/drawing/2017/model3d" xmlns:o="urn:schemas-microsoft-com:office:office" xmlns:r="http://schemas.openxmlformats.org/officeDocument/2006/relationships" xmlns:m="http://schemas.openxmlformats.org/officeDocument/2006/math" xmlns:v="urn:schemas-microsoft-com:vml" xmlns:wp14="http://schemas.microsoft.com/office/word/2010/wordprocessingDrawing" xmlns:wp="http://schemas.openxmlformats.org/drawingml/2006/wordprocessingDrawing" xmlns:w10="urn:schemas-microsoft-com:office:word" xmlns:w="http://schemas.openxmlformats.org/wordprocessingml/2006/main" xmlns:w14="http://schemas.microsoft.com/office/word/2010/wordml" xmlns:w15="http://schemas.microsoft.com/office/word/2012/wordml" xmlns:w16cex="http://schemas.microsoft.com/office/word/2018/wordml/cex" xmlns:w16cid="http://schemas.microsoft.com/office/word/2016/wordml/cid" xmlns:w16="http://schemas.microsoft.com/office/word/2018/wordml" xmlns:w16sdtdh="http://schemas.microsoft.com/office/word/2020/wordml/sdtdatahash" xmlns:w16se="http://schemas.microsoft.com/office/word/2015/wordml/symex" xmlns:wpg="http://schemas.microsoft.com/office/word/2010/wordprocessingGroup" xmlns:wpi="http://schemas.microsoft.com/office/word/2010/wordprocessingInk" xmlns:wne="http://schemas.microsoft.com/office/word/2006/wordml" xmlns:wps="http://schemas.microsoft.com/office/word/2010/wordprocessingShape" mc:Ignorable="w14 w15 w16se w16cid w16 w16cex w16sdtdh wp14">
   <w:p>
     <w:pPr>
       <w:pStyle w:val="Header"/>
@@ -1347,7 +1501,7 @@
 </file>
 
 <file path=word/header2.xml><?xml version="1.0" encoding="utf-8"?>
-<w:hdr xmlns:wpc="http://schemas.microsoft.com/office/word/2010/wordprocessingCanvas" xmlns:cx="http://schemas.microsoft.com/office/drawing/2014/chartex" xmlns:cx1="http://schemas.microsoft.com/office/drawing/2015/9/8/chartex" xmlns:cx2="http://schemas.microsoft.com/office/drawing/2015/10/21/chartex" xmlns:cx3="http://schemas.microsoft.com/office/drawing/2016/5/9/chartex" xmlns:cx4="http://schemas.microsoft.com/office/drawing/2016/5/10/chartex" xmlns:cx5="http://schemas.microsoft.com/office/drawing/2016/5/11/chartex" xmlns:cx6="http://schemas.microsoft.com/office/drawing/2016/5/12/chartex" xmlns:cx7="http://schemas.microsoft.com/office/drawing/2016/5/13/chartex" xmlns:cx8="http://schemas.microsoft.com/office/drawing/2016/5/14/chartex" xmlns:mc="http://schemas.openxmlformats.org/markup-compatibility/2006" xmlns:aink="http://schemas.microsoft.com/office/drawing/2016/ink" xmlns:am3d="http://schemas.microsoft.com/office/drawing/2017/model3d" xmlns:o="urn:schemas-microsoft-com:office:office" xmlns:r="http://schemas.openxmlformats.org/officeDocument/2006/relationships" xmlns:m="http://schemas.openxmlformats.org/officeDocument/2006/math" xmlns:v="urn:schemas-microsoft-com:vml" xmlns:wp14="http://schemas.microsoft.com/office/word/2010/wordprocessingDrawing" xmlns:wp="http://schemas.openxmlformats.org/drawingml/2006/wordprocessingDrawing" xmlns:w10="urn:schemas-microsoft-com:office:word" xmlns:w="http://schemas.openxmlformats.org/wordprocessingml/2006/main" xmlns:w14="http://schemas.microsoft.com/office/word/2010/wordml" xmlns:w15="http://schemas.microsoft.com/office/word/2012/wordml" xmlns:w16cex="http://schemas.microsoft.com/office/word/2018/wordml/cex" xmlns:w16cid="http://schemas.microsoft.com/office/word/2016/wordml/cid" xmlns:w16="http://schemas.microsoft.com/office/word/2018/wordml" xmlns:w16se="http://schemas.microsoft.com/office/word/2015/wordml/symex" xmlns:wpg="http://schemas.microsoft.com/office/word/2010/wordprocessingGroup" xmlns:wpi="http://schemas.microsoft.com/office/word/2010/wordprocessingInk" xmlns:wne="http://schemas.microsoft.com/office/word/2006/wordml" xmlns:wps="http://schemas.microsoft.com/office/word/2010/wordprocessingShape" mc:Ignorable="w14 w15 w16se w16cid w16 w16cex wp14">
+<w:hdr xmlns:wpc="http://schemas.microsoft.com/office/word/2010/wordprocessingCanvas" xmlns:cx="http://schemas.microsoft.com/office/drawing/2014/chartex" xmlns:cx1="http://schemas.microsoft.com/office/drawing/2015/9/8/chartex" xmlns:cx2="http://schemas.microsoft.com/office/drawing/2015/10/21/chartex" xmlns:cx3="http://schemas.microsoft.com/office/drawing/2016/5/9/chartex" xmlns:cx4="http://schemas.microsoft.com/office/drawing/2016/5/10/chartex" xmlns:cx5="http://schemas.microsoft.com/office/drawing/2016/5/11/chartex" xmlns:cx6="http://schemas.microsoft.com/office/drawing/2016/5/12/chartex" xmlns:cx7="http://schemas.microsoft.com/office/drawing/2016/5/13/chartex" xmlns:cx8="http://schemas.microsoft.com/office/drawing/2016/5/14/chartex" xmlns:mc="http://schemas.openxmlformats.org/markup-compatibility/2006" xmlns:aink="http://schemas.microsoft.com/office/drawing/2016/ink" xmlns:am3d="http://schemas.microsoft.com/office/drawing/2017/model3d" xmlns:o="urn:schemas-microsoft-com:office:office" xmlns:r="http://schemas.openxmlformats.org/officeDocument/2006/relationships" xmlns:m="http://schemas.openxmlformats.org/officeDocument/2006/math" xmlns:v="urn:schemas-microsoft-com:vml" xmlns:wp14="http://schemas.microsoft.com/office/word/2010/wordprocessingDrawing" xmlns:wp="http://schemas.openxmlformats.org/drawingml/2006/wordprocessingDrawing" xmlns:w10="urn:schemas-microsoft-com:office:word" xmlns:w="http://schemas.openxmlformats.org/wordprocessingml/2006/main" xmlns:w14="http://schemas.microsoft.com/office/word/2010/wordml" xmlns:w15="http://schemas.microsoft.com/office/word/2012/wordml" xmlns:w16cex="http://schemas.microsoft.com/office/word/2018/wordml/cex" xmlns:w16cid="http://schemas.microsoft.com/office/word/2016/wordml/cid" xmlns:w16="http://schemas.microsoft.com/office/word/2018/wordml" xmlns:w16sdtdh="http://schemas.microsoft.com/office/word/2020/wordml/sdtdatahash" xmlns:w16se="http://schemas.microsoft.com/office/word/2015/wordml/symex" xmlns:wpg="http://schemas.microsoft.com/office/word/2010/wordprocessingGroup" xmlns:wpi="http://schemas.microsoft.com/office/word/2010/wordprocessingInk" xmlns:wne="http://schemas.microsoft.com/office/word/2006/wordml" xmlns:wps="http://schemas.microsoft.com/office/word/2010/wordprocessingShape" mc:Ignorable="w14 w15 w16se w16cid w16 w16cex w16sdtdh wp14">
   <w:p>
     <w:pPr>
       <w:pStyle w:val="Header"/>
@@ -1430,7 +1584,7 @@
 </file>
 
 <file path=word/numbering.xml><?xml version="1.0" encoding="utf-8"?>
-<w:numbering xmlns:wpc="http://schemas.microsoft.com/office/word/2010/wordprocessingCanvas" xmlns:cx="http://schemas.microsoft.com/office/drawing/2014/chartex" xmlns:cx1="http://schemas.microsoft.com/office/drawing/2015/9/8/chartex" xmlns:cx2="http://schemas.microsoft.com/office/drawing/2015/10/21/chartex" xmlns:cx3="http://schemas.microsoft.com/office/drawing/2016/5/9/chartex" xmlns:cx4="http://schemas.microsoft.com/office/drawing/2016/5/10/chartex" xmlns:cx5="http://schemas.microsoft.com/office/drawing/2016/5/11/chartex" xmlns:cx6="http://schemas.microsoft.com/office/drawing/2016/5/12/chartex" xmlns:cx7="http://schemas.microsoft.com/office/drawing/2016/5/13/chartex" xmlns:cx8="http://schemas.microsoft.com/office/drawing/2016/5/14/chartex" xmlns:mc="http://schemas.openxmlformats.org/markup-compatibility/2006" xmlns:aink="http://schemas.microsoft.com/office/drawing/2016/ink" xmlns:am3d="http://schemas.microsoft.com/office/drawing/2017/model3d" xmlns:o="urn:schemas-microsoft-com:office:office" xmlns:r="http://schemas.openxmlformats.org/officeDocument/2006/relationships" xmlns:m="http://schemas.openxmlformats.org/officeDocument/2006/math" xmlns:v="urn:schemas-microsoft-com:vml" xmlns:wp14="http://schemas.microsoft.com/office/word/2010/wordprocessingDrawing" xmlns:wp="http://schemas.openxmlformats.org/drawingml/2006/wordprocessingDrawing" xmlns:w10="urn:schemas-microsoft-com:office:word" xmlns:w="http://schemas.openxmlformats.org/wordprocessingml/2006/main" xmlns:w14="http://schemas.microsoft.com/office/word/2010/wordml" xmlns:w15="http://schemas.microsoft.com/office/word/2012/wordml" xmlns:w16cex="http://schemas.microsoft.com/office/word/2018/wordml/cex" xmlns:w16cid="http://schemas.microsoft.com/office/word/2016/wordml/cid" xmlns:w16="http://schemas.microsoft.com/office/word/2018/wordml" xmlns:w16se="http://schemas.microsoft.com/office/word/2015/wordml/symex" xmlns:wpg="http://schemas.microsoft.com/office/word/2010/wordprocessingGroup" xmlns:wpi="http://schemas.microsoft.com/office/word/2010/wordprocessingInk" xmlns:wne="http://schemas.microsoft.com/office/word/2006/wordml" xmlns:wps="http://schemas.microsoft.com/office/word/2010/wordprocessingShape" mc:Ignorable="w14 w15 w16se w16cid w16 w16cex wp14">
+<w:numbering xmlns:wpc="http://schemas.microsoft.com/office/word/2010/wordprocessingCanvas" xmlns:cx="http://schemas.microsoft.com/office/drawing/2014/chartex" xmlns:cx1="http://schemas.microsoft.com/office/drawing/2015/9/8/chartex" xmlns:cx2="http://schemas.microsoft.com/office/drawing/2015/10/21/chartex" xmlns:cx3="http://schemas.microsoft.com/office/drawing/2016/5/9/chartex" xmlns:cx4="http://schemas.microsoft.com/office/drawing/2016/5/10/chartex" xmlns:cx5="http://schemas.microsoft.com/office/drawing/2016/5/11/chartex" xmlns:cx6="http://schemas.microsoft.com/office/drawing/2016/5/12/chartex" xmlns:cx7="http://schemas.microsoft.com/office/drawing/2016/5/13/chartex" xmlns:cx8="http://schemas.microsoft.com/office/drawing/2016/5/14/chartex" xmlns:mc="http://schemas.openxmlformats.org/markup-compatibility/2006" xmlns:aink="http://schemas.microsoft.com/office/drawing/2016/ink" xmlns:am3d="http://schemas.microsoft.com/office/drawing/2017/model3d" xmlns:o="urn:schemas-microsoft-com:office:office" xmlns:r="http://schemas.openxmlformats.org/officeDocument/2006/relationships" xmlns:m="http://schemas.openxmlformats.org/officeDocument/2006/math" xmlns:v="urn:schemas-microsoft-com:vml" xmlns:wp14="http://schemas.microsoft.com/office/word/2010/wordprocessingDrawing" xmlns:wp="http://schemas.openxmlformats.org/drawingml/2006/wordprocessingDrawing" xmlns:w10="urn:schemas-microsoft-com:office:word" xmlns:w="http://schemas.openxmlformats.org/wordprocessingml/2006/main" xmlns:w14="http://schemas.microsoft.com/office/word/2010/wordml" xmlns:w15="http://schemas.microsoft.com/office/word/2012/wordml" xmlns:w16cex="http://schemas.microsoft.com/office/word/2018/wordml/cex" xmlns:w16cid="http://schemas.microsoft.com/office/word/2016/wordml/cid" xmlns:w16="http://schemas.microsoft.com/office/word/2018/wordml" xmlns:w16sdtdh="http://schemas.microsoft.com/office/word/2020/wordml/sdtdatahash" xmlns:w16se="http://schemas.microsoft.com/office/word/2015/wordml/symex" xmlns:wpg="http://schemas.microsoft.com/office/word/2010/wordprocessingGroup" xmlns:wpi="http://schemas.microsoft.com/office/word/2010/wordprocessingInk" xmlns:wne="http://schemas.microsoft.com/office/word/2006/wordml" xmlns:wps="http://schemas.microsoft.com/office/word/2010/wordprocessingShape" mc:Ignorable="w14 w15 w16se w16cid w16 w16cex w16sdtdh wp14">
   <w:abstractNum w:abstractNumId="0" w15:restartNumberingAfterBreak="0">
     <w:nsid w:val="FFFFFF7C"/>
     <w:multiLevelType w:val="singleLevel"/>
@@ -1543,6 +1697,92 @@
     </w:lvl>
   </w:abstractNum>
   <w:abstractNum w:abstractNumId="6" w15:restartNumberingAfterBreak="0">
+    <w:nsid w:val="0C8326B7"/>
+    <w:multiLevelType w:val="hybridMultilevel"/>
+    <w:tmpl w:val="E558E6E6"/>
+    <w:lvl w:ilvl="0" w:tplc="0809000F">
+      <w:start w:val="1"/>
+      <w:numFmt w:val="decimal"/>
+      <w:lvlText w:val="%1."/>
+      <w:lvlJc w:val="left"/>
+      <w:pPr>
+        <w:ind w:left="720" w:hanging="360"/>
+      </w:pPr>
+    </w:lvl>
+    <w:lvl w:ilvl="1" w:tplc="08090019" w:tentative="1">
+      <w:start w:val="1"/>
+      <w:numFmt w:val="lowerLetter"/>
+      <w:lvlText w:val="%2."/>
+      <w:lvlJc w:val="left"/>
+      <w:pPr>
+        <w:ind w:left="1440" w:hanging="360"/>
+      </w:pPr>
+    </w:lvl>
+    <w:lvl w:ilvl="2" w:tplc="0809001B" w:tentative="1">
+      <w:start w:val="1"/>
+      <w:numFmt w:val="lowerRoman"/>
+      <w:lvlText w:val="%3."/>
+      <w:lvlJc w:val="right"/>
+      <w:pPr>
+        <w:ind w:left="2160" w:hanging="180"/>
+      </w:pPr>
+    </w:lvl>
+    <w:lvl w:ilvl="3" w:tplc="0809000F" w:tentative="1">
+      <w:start w:val="1"/>
+      <w:numFmt w:val="decimal"/>
+      <w:lvlText w:val="%4."/>
+      <w:lvlJc w:val="left"/>
+      <w:pPr>
+        <w:ind w:left="2880" w:hanging="360"/>
+      </w:pPr>
+    </w:lvl>
+    <w:lvl w:ilvl="4" w:tplc="08090019" w:tentative="1">
+      <w:start w:val="1"/>
+      <w:numFmt w:val="lowerLetter"/>
+      <w:lvlText w:val="%5."/>
+      <w:lvlJc w:val="left"/>
+      <w:pPr>
+        <w:ind w:left="3600" w:hanging="360"/>
+      </w:pPr>
+    </w:lvl>
+    <w:lvl w:ilvl="5" w:tplc="0809001B" w:tentative="1">
+      <w:start w:val="1"/>
+      <w:numFmt w:val="lowerRoman"/>
+      <w:lvlText w:val="%6."/>
+      <w:lvlJc w:val="right"/>
+      <w:pPr>
+        <w:ind w:left="4320" w:hanging="180"/>
+      </w:pPr>
+    </w:lvl>
+    <w:lvl w:ilvl="6" w:tplc="0809000F" w:tentative="1">
+      <w:start w:val="1"/>
+      <w:numFmt w:val="decimal"/>
+      <w:lvlText w:val="%7."/>
+      <w:lvlJc w:val="left"/>
+      <w:pPr>
+        <w:ind w:left="5040" w:hanging="360"/>
+      </w:pPr>
+    </w:lvl>
+    <w:lvl w:ilvl="7" w:tplc="08090019" w:tentative="1">
+      <w:start w:val="1"/>
+      <w:numFmt w:val="lowerLetter"/>
+      <w:lvlText w:val="%8."/>
+      <w:lvlJc w:val="left"/>
+      <w:pPr>
+        <w:ind w:left="5760" w:hanging="360"/>
+      </w:pPr>
+    </w:lvl>
+    <w:lvl w:ilvl="8" w:tplc="0809001B" w:tentative="1">
+      <w:start w:val="1"/>
+      <w:numFmt w:val="lowerRoman"/>
+      <w:lvlText w:val="%9."/>
+      <w:lvlJc w:val="right"/>
+      <w:pPr>
+        <w:ind w:left="6480" w:hanging="180"/>
+      </w:pPr>
+    </w:lvl>
+  </w:abstractNum>
+  <w:abstractNum w:abstractNumId="7" w15:restartNumberingAfterBreak="0">
     <w:nsid w:val="120C1602"/>
     <w:multiLevelType w:val="multilevel"/>
     <w:tmpl w:val="96941AA0"/>
@@ -1632,7 +1872,93 @@
       </w:pPr>
     </w:lvl>
   </w:abstractNum>
-  <w:abstractNum w:abstractNumId="7" w15:restartNumberingAfterBreak="0">
+  <w:abstractNum w:abstractNumId="8" w15:restartNumberingAfterBreak="0">
+    <w:nsid w:val="14B64831"/>
+    <w:multiLevelType w:val="hybridMultilevel"/>
+    <w:tmpl w:val="8542C526"/>
+    <w:lvl w:ilvl="0" w:tplc="0809000F">
+      <w:start w:val="1"/>
+      <w:numFmt w:val="decimal"/>
+      <w:lvlText w:val="%1."/>
+      <w:lvlJc w:val="left"/>
+      <w:pPr>
+        <w:ind w:left="720" w:hanging="360"/>
+      </w:pPr>
+    </w:lvl>
+    <w:lvl w:ilvl="1" w:tplc="08090019" w:tentative="1">
+      <w:start w:val="1"/>
+      <w:numFmt w:val="lowerLetter"/>
+      <w:lvlText w:val="%2."/>
+      <w:lvlJc w:val="left"/>
+      <w:pPr>
+        <w:ind w:left="1440" w:hanging="360"/>
+      </w:pPr>
+    </w:lvl>
+    <w:lvl w:ilvl="2" w:tplc="0809001B" w:tentative="1">
+      <w:start w:val="1"/>
+      <w:numFmt w:val="lowerRoman"/>
+      <w:lvlText w:val="%3."/>
+      <w:lvlJc w:val="right"/>
+      <w:pPr>
+        <w:ind w:left="2160" w:hanging="180"/>
+      </w:pPr>
+    </w:lvl>
+    <w:lvl w:ilvl="3" w:tplc="0809000F" w:tentative="1">
+      <w:start w:val="1"/>
+      <w:numFmt w:val="decimal"/>
+      <w:lvlText w:val="%4."/>
+      <w:lvlJc w:val="left"/>
+      <w:pPr>
+        <w:ind w:left="2880" w:hanging="360"/>
+      </w:pPr>
+    </w:lvl>
+    <w:lvl w:ilvl="4" w:tplc="08090019" w:tentative="1">
+      <w:start w:val="1"/>
+      <w:numFmt w:val="lowerLetter"/>
+      <w:lvlText w:val="%5."/>
+      <w:lvlJc w:val="left"/>
+      <w:pPr>
+        <w:ind w:left="3600" w:hanging="360"/>
+      </w:pPr>
+    </w:lvl>
+    <w:lvl w:ilvl="5" w:tplc="0809001B" w:tentative="1">
+      <w:start w:val="1"/>
+      <w:numFmt w:val="lowerRoman"/>
+      <w:lvlText w:val="%6."/>
+      <w:lvlJc w:val="right"/>
+      <w:pPr>
+        <w:ind w:left="4320" w:hanging="180"/>
+      </w:pPr>
+    </w:lvl>
+    <w:lvl w:ilvl="6" w:tplc="0809000F" w:tentative="1">
+      <w:start w:val="1"/>
+      <w:numFmt w:val="decimal"/>
+      <w:lvlText w:val="%7."/>
+      <w:lvlJc w:val="left"/>
+      <w:pPr>
+        <w:ind w:left="5040" w:hanging="360"/>
+      </w:pPr>
+    </w:lvl>
+    <w:lvl w:ilvl="7" w:tplc="08090019" w:tentative="1">
+      <w:start w:val="1"/>
+      <w:numFmt w:val="lowerLetter"/>
+      <w:lvlText w:val="%8."/>
+      <w:lvlJc w:val="left"/>
+      <w:pPr>
+        <w:ind w:left="5760" w:hanging="360"/>
+      </w:pPr>
+    </w:lvl>
+    <w:lvl w:ilvl="8" w:tplc="0809001B" w:tentative="1">
+      <w:start w:val="1"/>
+      <w:numFmt w:val="lowerRoman"/>
+      <w:lvlText w:val="%9."/>
+      <w:lvlJc w:val="right"/>
+      <w:pPr>
+        <w:ind w:left="6480" w:hanging="180"/>
+      </w:pPr>
+    </w:lvl>
+  </w:abstractNum>
+  <w:abstractNum w:abstractNumId="9" w15:restartNumberingAfterBreak="0">
     <w:nsid w:val="1EFA0396"/>
     <w:multiLevelType w:val="multilevel"/>
     <w:tmpl w:val="0C09001D"/>
@@ -1719,7 +2045,7 @@
       </w:pPr>
     </w:lvl>
   </w:abstractNum>
-  <w:abstractNum w:abstractNumId="8" w15:restartNumberingAfterBreak="0">
+  <w:abstractNum w:abstractNumId="10" w15:restartNumberingAfterBreak="0">
     <w:nsid w:val="28C308B2"/>
     <w:multiLevelType w:val="multilevel"/>
     <w:tmpl w:val="96941AA0"/>
@@ -1808,7 +2134,93 @@
       </w:pPr>
     </w:lvl>
   </w:abstractNum>
-  <w:abstractNum w:abstractNumId="9" w15:restartNumberingAfterBreak="0">
+  <w:abstractNum w:abstractNumId="11" w15:restartNumberingAfterBreak="0">
+    <w:nsid w:val="38710E35"/>
+    <w:multiLevelType w:val="hybridMultilevel"/>
+    <w:tmpl w:val="7A522D4A"/>
+    <w:lvl w:ilvl="0" w:tplc="0809000F">
+      <w:start w:val="1"/>
+      <w:numFmt w:val="decimal"/>
+      <w:lvlText w:val="%1."/>
+      <w:lvlJc w:val="left"/>
+      <w:pPr>
+        <w:ind w:left="720" w:hanging="360"/>
+      </w:pPr>
+    </w:lvl>
+    <w:lvl w:ilvl="1" w:tplc="08090019" w:tentative="1">
+      <w:start w:val="1"/>
+      <w:numFmt w:val="lowerLetter"/>
+      <w:lvlText w:val="%2."/>
+      <w:lvlJc w:val="left"/>
+      <w:pPr>
+        <w:ind w:left="1440" w:hanging="360"/>
+      </w:pPr>
+    </w:lvl>
+    <w:lvl w:ilvl="2" w:tplc="0809001B" w:tentative="1">
+      <w:start w:val="1"/>
+      <w:numFmt w:val="lowerRoman"/>
+      <w:lvlText w:val="%3."/>
+      <w:lvlJc w:val="right"/>
+      <w:pPr>
+        <w:ind w:left="2160" w:hanging="180"/>
+      </w:pPr>
+    </w:lvl>
+    <w:lvl w:ilvl="3" w:tplc="0809000F" w:tentative="1">
+      <w:start w:val="1"/>
+      <w:numFmt w:val="decimal"/>
+      <w:lvlText w:val="%4."/>
+      <w:lvlJc w:val="left"/>
+      <w:pPr>
+        <w:ind w:left="2880" w:hanging="360"/>
+      </w:pPr>
+    </w:lvl>
+    <w:lvl w:ilvl="4" w:tplc="08090019" w:tentative="1">
+      <w:start w:val="1"/>
+      <w:numFmt w:val="lowerLetter"/>
+      <w:lvlText w:val="%5."/>
+      <w:lvlJc w:val="left"/>
+      <w:pPr>
+        <w:ind w:left="3600" w:hanging="360"/>
+      </w:pPr>
+    </w:lvl>
+    <w:lvl w:ilvl="5" w:tplc="0809001B" w:tentative="1">
+      <w:start w:val="1"/>
+      <w:numFmt w:val="lowerRoman"/>
+      <w:lvlText w:val="%6."/>
+      <w:lvlJc w:val="right"/>
+      <w:pPr>
+        <w:ind w:left="4320" w:hanging="180"/>
+      </w:pPr>
+    </w:lvl>
+    <w:lvl w:ilvl="6" w:tplc="0809000F" w:tentative="1">
+      <w:start w:val="1"/>
+      <w:numFmt w:val="decimal"/>
+      <w:lvlText w:val="%7."/>
+      <w:lvlJc w:val="left"/>
+      <w:pPr>
+        <w:ind w:left="5040" w:hanging="360"/>
+      </w:pPr>
+    </w:lvl>
+    <w:lvl w:ilvl="7" w:tplc="08090019" w:tentative="1">
+      <w:start w:val="1"/>
+      <w:numFmt w:val="lowerLetter"/>
+      <w:lvlText w:val="%8."/>
+      <w:lvlJc w:val="left"/>
+      <w:pPr>
+        <w:ind w:left="5760" w:hanging="360"/>
+      </w:pPr>
+    </w:lvl>
+    <w:lvl w:ilvl="8" w:tplc="0809001B" w:tentative="1">
+      <w:start w:val="1"/>
+      <w:numFmt w:val="lowerRoman"/>
+      <w:lvlText w:val="%9."/>
+      <w:lvlJc w:val="right"/>
+      <w:pPr>
+        <w:ind w:left="6480" w:hanging="180"/>
+      </w:pPr>
+    </w:lvl>
+  </w:abstractNum>
+  <w:abstractNum w:abstractNumId="12" w15:restartNumberingAfterBreak="0">
     <w:nsid w:val="4108236F"/>
     <w:multiLevelType w:val="multilevel"/>
     <w:tmpl w:val="C1B49598"/>
@@ -1926,7 +2338,7 @@
       </w:rPr>
     </w:lvl>
   </w:abstractNum>
-  <w:abstractNum w:abstractNumId="10" w15:restartNumberingAfterBreak="0">
+  <w:abstractNum w:abstractNumId="13" w15:restartNumberingAfterBreak="0">
     <w:nsid w:val="446221D1"/>
     <w:multiLevelType w:val="multilevel"/>
     <w:tmpl w:val="0C09001D"/>
@@ -2012,7 +2424,120 @@
       </w:pPr>
     </w:lvl>
   </w:abstractNum>
-  <w:abstractNum w:abstractNumId="11" w15:restartNumberingAfterBreak="0">
+  <w:abstractNum w:abstractNumId="14" w15:restartNumberingAfterBreak="0">
+    <w:nsid w:val="6FFC5577"/>
+    <w:multiLevelType w:val="hybridMultilevel"/>
+    <w:tmpl w:val="E2568D32"/>
+    <w:lvl w:ilvl="0" w:tplc="FFB8E14C">
+      <w:start w:val="20"/>
+      <w:numFmt w:val="bullet"/>
+      <w:lvlText w:val="-"/>
+      <w:lvlJc w:val="left"/>
+      <w:pPr>
+        <w:ind w:left="420" w:hanging="360"/>
+      </w:pPr>
+      <w:rPr>
+        <w:rFonts w:ascii="Calibri" w:eastAsiaTheme="minorHAnsi" w:hAnsi="Calibri" w:cs="Calibri" w:hint="default"/>
+      </w:rPr>
+    </w:lvl>
+    <w:lvl w:ilvl="1" w:tplc="08090003" w:tentative="1">
+      <w:start w:val="1"/>
+      <w:numFmt w:val="bullet"/>
+      <w:lvlText w:val="o"/>
+      <w:lvlJc w:val="left"/>
+      <w:pPr>
+        <w:ind w:left="1140" w:hanging="360"/>
+      </w:pPr>
+      <w:rPr>
+        <w:rFonts w:ascii="Courier New" w:hAnsi="Courier New" w:hint="default"/>
+      </w:rPr>
+    </w:lvl>
+    <w:lvl w:ilvl="2" w:tplc="08090005" w:tentative="1">
+      <w:start w:val="1"/>
+      <w:numFmt w:val="bullet"/>
+      <w:lvlText w:val=""/>
+      <w:lvlJc w:val="left"/>
+      <w:pPr>
+        <w:ind w:left="1860" w:hanging="360"/>
+      </w:pPr>
+      <w:rPr>
+        <w:rFonts w:ascii="Wingdings" w:hAnsi="Wingdings" w:hint="default"/>
+      </w:rPr>
+    </w:lvl>
+    <w:lvl w:ilvl="3" w:tplc="08090001" w:tentative="1">
+      <w:start w:val="1"/>
+      <w:numFmt w:val="bullet"/>
+      <w:lvlText w:val=""/>
+      <w:lvlJc w:val="left"/>
+      <w:pPr>
+        <w:ind w:left="2580" w:hanging="360"/>
+      </w:pPr>
+      <w:rPr>
+        <w:rFonts w:ascii="Symbol" w:hAnsi="Symbol" w:hint="default"/>
+      </w:rPr>
+    </w:lvl>
+    <w:lvl w:ilvl="4" w:tplc="08090003" w:tentative="1">
+      <w:start w:val="1"/>
+      <w:numFmt w:val="bullet"/>
+      <w:lvlText w:val="o"/>
+      <w:lvlJc w:val="left"/>
+      <w:pPr>
+        <w:ind w:left="3300" w:hanging="360"/>
+      </w:pPr>
+      <w:rPr>
+        <w:rFonts w:ascii="Courier New" w:hAnsi="Courier New" w:hint="default"/>
+      </w:rPr>
+    </w:lvl>
+    <w:lvl w:ilvl="5" w:tplc="08090005" w:tentative="1">
+      <w:start w:val="1"/>
+      <w:numFmt w:val="bullet"/>
+      <w:lvlText w:val=""/>
+      <w:lvlJc w:val="left"/>
+      <w:pPr>
+        <w:ind w:left="4020" w:hanging="360"/>
+      </w:pPr>
+      <w:rPr>
+        <w:rFonts w:ascii="Wingdings" w:hAnsi="Wingdings" w:hint="default"/>
+      </w:rPr>
+    </w:lvl>
+    <w:lvl w:ilvl="6" w:tplc="08090001" w:tentative="1">
+      <w:start w:val="1"/>
+      <w:numFmt w:val="bullet"/>
+      <w:lvlText w:val=""/>
+      <w:lvlJc w:val="left"/>
+      <w:pPr>
+        <w:ind w:left="4740" w:hanging="360"/>
+      </w:pPr>
+      <w:rPr>
+        <w:rFonts w:ascii="Symbol" w:hAnsi="Symbol" w:hint="default"/>
+      </w:rPr>
+    </w:lvl>
+    <w:lvl w:ilvl="7" w:tplc="08090003" w:tentative="1">
+      <w:start w:val="1"/>
+      <w:numFmt w:val="bullet"/>
+      <w:lvlText w:val="o"/>
+      <w:lvlJc w:val="left"/>
+      <w:pPr>
+        <w:ind w:left="5460" w:hanging="360"/>
+      </w:pPr>
+      <w:rPr>
+        <w:rFonts w:ascii="Courier New" w:hAnsi="Courier New" w:hint="default"/>
+      </w:rPr>
+    </w:lvl>
+    <w:lvl w:ilvl="8" w:tplc="08090005" w:tentative="1">
+      <w:start w:val="1"/>
+      <w:numFmt w:val="bullet"/>
+      <w:lvlText w:val=""/>
+      <w:lvlJc w:val="left"/>
+      <w:pPr>
+        <w:ind w:left="6180" w:hanging="360"/>
+      </w:pPr>
+      <w:rPr>
+        <w:rFonts w:ascii="Wingdings" w:hAnsi="Wingdings" w:hint="default"/>
+      </w:rPr>
+    </w:lvl>
+  </w:abstractNum>
+  <w:abstractNum w:abstractNumId="15" w15:restartNumberingAfterBreak="0">
     <w:nsid w:val="79D37613"/>
     <w:multiLevelType w:val="multilevel"/>
     <w:tmpl w:val="4A82DE82"/>
@@ -2148,22 +2673,22 @@
     </w:lvl>
   </w:abstractNum>
   <w:num w:numId="1">
-    <w:abstractNumId w:val="11"/>
+    <w:abstractNumId w:val="15"/>
   </w:num>
   <w:num w:numId="2">
+    <w:abstractNumId w:val="12"/>
+  </w:num>
+  <w:num w:numId="3">
+    <w:abstractNumId w:val="10"/>
+  </w:num>
+  <w:num w:numId="4">
     <w:abstractNumId w:val="9"/>
   </w:num>
-  <w:num w:numId="3">
-    <w:abstractNumId w:val="8"/>
-  </w:num>
-  <w:num w:numId="4">
+  <w:num w:numId="5">
     <w:abstractNumId w:val="7"/>
   </w:num>
-  <w:num w:numId="5">
-    <w:abstractNumId w:val="6"/>
-  </w:num>
   <w:num w:numId="6">
-    <w:abstractNumId w:val="10"/>
+    <w:abstractNumId w:val="13"/>
   </w:num>
   <w:num w:numId="7">
     <w:abstractNumId w:val="5"/>
@@ -2183,11 +2708,23 @@
   <w:num w:numId="12">
     <w:abstractNumId w:val="0"/>
   </w:num>
+  <w:num w:numId="13">
+    <w:abstractNumId w:val="14"/>
+  </w:num>
+  <w:num w:numId="14">
+    <w:abstractNumId w:val="8"/>
+  </w:num>
+  <w:num w:numId="15">
+    <w:abstractNumId w:val="11"/>
+  </w:num>
+  <w:num w:numId="16">
+    <w:abstractNumId w:val="6"/>
+  </w:num>
 </w:numbering>
 </file>
 
 <file path=word/styles.xml><?xml version="1.0" encoding="utf-8"?>
-<w:styles xmlns:mc="http://schemas.openxmlformats.org/markup-compatibility/2006" xmlns:r="http://schemas.openxmlformats.org/officeDocument/2006/relationships" xmlns:w="http://schemas.openxmlformats.org/wordprocessingml/2006/main" xmlns:w14="http://schemas.microsoft.com/office/word/2010/wordml" xmlns:w15="http://schemas.microsoft.com/office/word/2012/wordml" xmlns:w16cex="http://schemas.microsoft.com/office/word/2018/wordml/cex" xmlns:w16cid="http://schemas.microsoft.com/office/word/2016/wordml/cid" xmlns:w16="http://schemas.microsoft.com/office/word/2018/wordml" xmlns:w16se="http://schemas.microsoft.com/office/word/2015/wordml/symex" mc:Ignorable="w14 w15 w16se w16cid w16 w16cex">
+<w:styles xmlns:mc="http://schemas.openxmlformats.org/markup-compatibility/2006" xmlns:r="http://schemas.openxmlformats.org/officeDocument/2006/relationships" xmlns:w="http://schemas.openxmlformats.org/wordprocessingml/2006/main" xmlns:w14="http://schemas.microsoft.com/office/word/2010/wordml" xmlns:w15="http://schemas.microsoft.com/office/word/2012/wordml" xmlns:w16cex="http://schemas.microsoft.com/office/word/2018/wordml/cex" xmlns:w16cid="http://schemas.microsoft.com/office/word/2016/wordml/cid" xmlns:w16="http://schemas.microsoft.com/office/word/2018/wordml" xmlns:w16sdtdh="http://schemas.microsoft.com/office/word/2020/wordml/sdtdatahash" xmlns:w16se="http://schemas.microsoft.com/office/word/2015/wordml/symex" mc:Ignorable="w14 w15 w16se w16cid w16 w16cex w16sdtdh">
   <w:docDefaults>
     <w:rPrDefault>
       <w:rPr>
@@ -3358,6 +3895,21 @@
       </w:tcPr>
     </w:tblStylePr>
   </w:style>
+  <w:style w:type="paragraph" w:styleId="NormalWeb">
+    <w:name w:val="Normal (Web)"/>
+    <w:basedOn w:val="Normal"/>
+    <w:uiPriority w:val="99"/>
+    <w:unhideWhenUsed/>
+    <w:rsid w:val="00430CDB"/>
+    <w:pPr>
+      <w:spacing w:before="100" w:beforeAutospacing="1" w:after="100" w:afterAutospacing="1"/>
+    </w:pPr>
+    <w:rPr>
+      <w:rFonts w:ascii="Times New Roman" w:eastAsia="Times New Roman" w:hAnsi="Times New Roman" w:cs="Times New Roman"/>
+      <w:szCs w:val="24"/>
+      <w:lang w:eastAsia="zh-CN"/>
+    </w:rPr>
+  </w:style>
 </w:styles>
 </file>
 
@@ -3623,10 +4175,25 @@
 </file>
 
 <file path=customXml/item1.xml><?xml version="1.0" encoding="utf-8"?>
+<p:properties xmlns:p="http://schemas.microsoft.com/office/2006/metadata/properties" xmlns:xsi="http://www.w3.org/2001/XMLSchema-instance" xmlns:pc="http://schemas.microsoft.com/office/infopath/2007/PartnerControls">
+  <documentManagement/>
+</p:properties>
+</file>
+
+<file path=customXml/item2.xml><?xml version="1.0" encoding="utf-8"?>
 <b:Sources xmlns:b="http://schemas.openxmlformats.org/officeDocument/2006/bibliography" xmlns="http://schemas.openxmlformats.org/officeDocument/2006/bibliography" SelectedStyle="\APASixthEditionOfficeOnline.xsl" StyleName="APA" Version="6"/>
 </file>
 
-<file path=customXml/item2.xml><?xml version="1.0" encoding="utf-8"?>
+<file path=customXml/item3.xml><?xml version="1.0" encoding="utf-8"?>
+<?mso-contentType ?>
+<FormTemplates xmlns="http://schemas.microsoft.com/sharepoint/v3/contenttype/forms">
+  <Display>DocumentLibraryForm</Display>
+  <Edit>DocumentLibraryForm</Edit>
+  <New>DocumentLibraryForm</New>
+</FormTemplates>
+</file>
+
+<file path=customXml/item4.xml><?xml version="1.0" encoding="utf-8"?>
 <ct:contentTypeSchema xmlns:ct="http://schemas.microsoft.com/office/2006/metadata/contentType" xmlns:ma="http://schemas.microsoft.com/office/2006/metadata/properties/metaAttributes" ct:_="" ma:_="" ma:contentTypeName="Document" ma:contentTypeID="0x010100F91A6F9DB61C7A45BED08E943CE76CDB" ma:contentTypeVersion="2" ma:contentTypeDescription="Create a new document." ma:contentTypeScope="" ma:versionID="e8e7f53c33be68033672446c1e6efa23">
   <xsd:schema xmlns:xsd="http://www.w3.org/2001/XMLSchema" xmlns:xs="http://www.w3.org/2001/XMLSchema" xmlns:p="http://schemas.microsoft.com/office/2006/metadata/properties" xmlns:ns2="01b46ff2-420f-42c8-8583-78d94109e361" targetNamespace="http://schemas.microsoft.com/office/2006/metadata/properties" ma:root="true" ma:fieldsID="cfdeac3786ae83719fa373dd0d32d08c" ns2:_="">
     <xsd:import namespace="01b46ff2-420f-42c8-8583-78d94109e361"/>
@@ -3758,22 +4325,16 @@
 </ct:contentTypeSchema>
 </file>
 
-<file path=customXml/item3.xml><?xml version="1.0" encoding="utf-8"?>
-<?mso-contentType ?>
-<FormTemplates xmlns="http://schemas.microsoft.com/sharepoint/v3/contenttype/forms">
-  <Display>DocumentLibraryForm</Display>
-  <Edit>DocumentLibraryForm</Edit>
-  <New>DocumentLibraryForm</New>
-</FormTemplates>
+<file path=customXml/itemProps1.xml><?xml version="1.0" encoding="utf-8"?>
+<ds:datastoreItem xmlns:ds="http://schemas.openxmlformats.org/officeDocument/2006/customXml" ds:itemID="{2BCFE6AE-A7C5-4FEA-A543-4EB1EE8834E4}">
+  <ds:schemaRefs>
+    <ds:schemaRef ds:uri="http://schemas.microsoft.com/office/2006/metadata/properties"/>
+    <ds:schemaRef ds:uri="http://schemas.microsoft.com/office/infopath/2007/PartnerControls"/>
+  </ds:schemaRefs>
+</ds:datastoreItem>
 </file>
 
-<file path=customXml/item4.xml><?xml version="1.0" encoding="utf-8"?>
-<p:properties xmlns:p="http://schemas.microsoft.com/office/2006/metadata/properties" xmlns:xsi="http://www.w3.org/2001/XMLSchema-instance" xmlns:pc="http://schemas.microsoft.com/office/infopath/2007/PartnerControls">
-  <documentManagement/>
-</p:properties>
-</file>
-
-<file path=customXml/itemProps1.xml><?xml version="1.0" encoding="utf-8"?>
+<file path=customXml/itemProps2.xml><?xml version="1.0" encoding="utf-8"?>
 <ds:datastoreItem xmlns:ds="http://schemas.openxmlformats.org/officeDocument/2006/customXml" ds:itemID="{D05C1432-F895-455B-81C1-45B02507EA02}">
   <ds:schemaRefs>
     <ds:schemaRef ds:uri="http://schemas.openxmlformats.org/officeDocument/2006/bibliography"/>
@@ -3781,14 +4342,28 @@
 </ds:datastoreItem>
 </file>
 
-<file path=customXml/itemProps2.xml><?xml version="1.0" encoding="utf-8"?>
-<ds:datastoreItem xmlns:ds="http://schemas.openxmlformats.org/officeDocument/2006/customXml" ds:itemID="{9B313C5D-B0B7-41D5-922A-F48F47BC59EE}"/>
-</file>
-
 <file path=customXml/itemProps3.xml><?xml version="1.0" encoding="utf-8"?>
-<ds:datastoreItem xmlns:ds="http://schemas.openxmlformats.org/officeDocument/2006/customXml" ds:itemID="{B77C28AF-9E9E-4EC1-AD51-75D81309C14F}"/>
+<ds:datastoreItem xmlns:ds="http://schemas.openxmlformats.org/officeDocument/2006/customXml" ds:itemID="{B77C28AF-9E9E-4EC1-AD51-75D81309C14F}">
+  <ds:schemaRefs>
+    <ds:schemaRef ds:uri="http://schemas.microsoft.com/sharepoint/v3/contenttype/forms"/>
+  </ds:schemaRefs>
+</ds:datastoreItem>
 </file>
 
 <file path=customXml/itemProps4.xml><?xml version="1.0" encoding="utf-8"?>
-<ds:datastoreItem xmlns:ds="http://schemas.openxmlformats.org/officeDocument/2006/customXml" ds:itemID="{2BCFE6AE-A7C5-4FEA-A543-4EB1EE8834E4}"/>
+<ds:datastoreItem xmlns:ds="http://schemas.openxmlformats.org/officeDocument/2006/customXml" ds:itemID="{9B313C5D-B0B7-41D5-922A-F48F47BC59EE}">
+  <ds:schemaRefs>
+    <ds:schemaRef ds:uri="http://schemas.microsoft.com/office/2006/metadata/contentType"/>
+    <ds:schemaRef ds:uri="http://schemas.microsoft.com/office/2006/metadata/properties/metaAttributes"/>
+    <ds:schemaRef ds:uri="http://www.w3.org/2001/XMLSchema"/>
+    <ds:schemaRef ds:uri="http://schemas.microsoft.com/office/2006/metadata/properties"/>
+    <ds:schemaRef ds:uri="01b46ff2-420f-42c8-8583-78d94109e361"/>
+    <ds:schemaRef ds:uri="http://schemas.microsoft.com/office/2006/documentManagement/types"/>
+    <ds:schemaRef ds:uri="http://schemas.microsoft.com/office/infopath/2007/PartnerControls"/>
+    <ds:schemaRef ds:uri="http://schemas.openxmlformats.org/package/2006/metadata/core-properties"/>
+    <ds:schemaRef ds:uri="http://purl.org/dc/elements/1.1/"/>
+    <ds:schemaRef ds:uri="http://purl.org/dc/terms/"/>
+    <ds:schemaRef ds:uri="http://schemas.microsoft.com/internal/obd"/>
+  </ds:schemaRefs>
+</ds:datastoreItem>
 </file>
</xml_diff>